<commit_message>
Aggiornati Use Case e SD
Aggiornati use case RFA2.3, RFA3, RFA4 e rispettivi SD

Co-Authored-By: Marco Dello Buono <marcoproduction@users.noreply.github.com>
</commit_message>
<xml_diff>
--- a/Documents/Eat&Reorder - Use Cases documents/UC RFA Gestione Acquisto/RFA2.3 - VisualizzaCarrello.docx
+++ b/Documents/Eat&Reorder - Use Cases documents/UC RFA Gestione Acquisto/RFA2.3 - VisualizzaCarrello.docx
@@ -71,8 +71,6 @@
               </w:rPr>
               <w:t>2</w:t>
             </w:r>
-            <w:bookmarkStart w:id="0" w:name="_GoBack"/>
-            <w:bookmarkEnd w:id="0"/>
             <w:r>
               <w:rPr>
                 <w:b/>
@@ -243,6 +241,21 @@
                 <w:bCs/>
               </w:rPr>
               <w:t>istema</w:t>
+            </w:r>
+          </w:p>
+          <w:p>
+            <w:pPr>
+              <w:rPr>
+                <w:b/>
+                <w:bCs/>
+              </w:rPr>
+            </w:pPr>
+            <w:r>
+              <w:rPr>
+                <w:b/>
+                <w:bCs/>
+              </w:rPr>
+              <w:t>Il cliente visualizza la home page del sistema</w:t>
             </w:r>
           </w:p>
         </w:tc>
@@ -384,19 +397,15 @@
               <w:t>s</w:t>
             </w:r>
             <w:r>
-              <w:t>istema fa visualizzare il carrello</w:t>
-            </w:r>
-            <w:r>
-              <w:t xml:space="preserve"> con </w:t>
-            </w:r>
-            <w:r>
-              <w:t xml:space="preserve">i </w:t>
-            </w:r>
-            <w:r>
-              <w:t xml:space="preserve">relativi prodotti </w:t>
-            </w:r>
-            <w:r>
-              <w:t>inseriti dal Cliente</w:t>
+              <w:t xml:space="preserve">istema </w:t>
+            </w:r>
+            <w:r>
+              <w:t>visualizza il carrello del cliente</w:t>
+            </w:r>
+            <w:bookmarkStart w:id="0" w:name="_GoBack"/>
+            <w:bookmarkEnd w:id="0"/>
+            <w:r>
+              <w:t>.</w:t>
             </w:r>
           </w:p>
           <w:p/>

</xml_diff>